<commit_message>
restoring a weird file issue
</commit_message>
<xml_diff>
--- a/lesson07/files/client-brief.docx
+++ b/lesson07/files/client-brief.docx
@@ -138,6 +138,9 @@
         <w:tab/>
         <w:t>Schedule: Tuesdays and Thursdays, 4-5pm</w:t>
       </w:r>
+      <w:r>
+        <w:t xml:space="preserve"> </w:t>
+      </w:r>
     </w:p>
     <w:p>
       <w:r>
@@ -211,15 +214,84 @@
       </w:r>
       <w:r>
         <w:tab/>
-        <w:t xml:space="preserve">Prerequisite:  A101/A102 or equivalent. Minimum </w:t>
-      </w:r>
-      <w:proofErr w:type="gramStart"/>
-      <w:r>
-        <w:t>age  7</w:t>
-      </w:r>
-      <w:proofErr w:type="gramEnd"/>
-      <w:r>
-        <w:t xml:space="preserve"> years old.</w:t>
+        <w:t xml:space="preserve">Prerequisite:  A101/A102 or equivalent. Minimum age  </w:t>
+      </w:r>
+      <w:r>
+        <w:drawing>
+          <wp:inline distT="0" distB="0" distL="0" distR="0" wp14:anchorId="34E23BEE" wp14:editId="1F1CD651">
+            <wp:extent cx="5943600" cy="321945"/>
+            <wp:effectExtent l="0" t="0" r="0" b="0"/>
+            <wp:docPr id="1" name="Picture 1"/>
+            <wp:cNvGraphicFramePr>
+              <a:graphicFrameLocks xmlns:a="http://schemas.openxmlformats.org/drawingml/2006/main" noChangeAspect="1"/>
+            </wp:cNvGraphicFramePr>
+            <a:graphic xmlns:a="http://schemas.openxmlformats.org/drawingml/2006/main">
+              <a:graphicData uri="http://schemas.openxmlformats.org/drawingml/2006/picture">
+                <pic:pic xmlns:pic="http://schemas.openxmlformats.org/drawingml/2006/picture">
+                  <pic:nvPicPr>
+                    <pic:cNvPr id="1" name=""/>
+                    <pic:cNvPicPr/>
+                  </pic:nvPicPr>
+                  <pic:blipFill>
+                    <a:blip r:embed="rId4"/>
+                    <a:stretch>
+                      <a:fillRect/>
+                    </a:stretch>
+                  </pic:blipFill>
+                  <pic:spPr>
+                    <a:xfrm>
+                      <a:off x="0" y="0"/>
+                      <a:ext cx="5943600" cy="321945"/>
+                    </a:xfrm>
+                    <a:prstGeom prst="rect">
+                      <a:avLst/>
+                    </a:prstGeom>
+                  </pic:spPr>
+                </pic:pic>
+              </a:graphicData>
+            </a:graphic>
+          </wp:inline>
+        </w:drawing>
+      </w:r>
+      <w:r>
+        <w:drawing>
+          <wp:inline distT="0" distB="0" distL="0" distR="0" wp14:anchorId="42027721" wp14:editId="65E94C98">
+            <wp:extent cx="5943600" cy="321945"/>
+            <wp:effectExtent l="0" t="0" r="0" b="0"/>
+            <wp:docPr id="2" name="Picture 2"/>
+            <wp:cNvGraphicFramePr>
+              <a:graphicFrameLocks xmlns:a="http://schemas.openxmlformats.org/drawingml/2006/main" noChangeAspect="1"/>
+            </wp:cNvGraphicFramePr>
+            <a:graphic xmlns:a="http://schemas.openxmlformats.org/drawingml/2006/main">
+              <a:graphicData uri="http://schemas.openxmlformats.org/drawingml/2006/picture">
+                <pic:pic xmlns:pic="http://schemas.openxmlformats.org/drawingml/2006/picture">
+                  <pic:nvPicPr>
+                    <pic:cNvPr id="1" name=""/>
+                    <pic:cNvPicPr/>
+                  </pic:nvPicPr>
+                  <pic:blipFill>
+                    <a:blip r:embed="rId4"/>
+                    <a:stretch>
+                      <a:fillRect/>
+                    </a:stretch>
+                  </pic:blipFill>
+                  <pic:spPr>
+                    <a:xfrm>
+                      <a:off x="0" y="0"/>
+                      <a:ext cx="5943600" cy="321945"/>
+                    </a:xfrm>
+                    <a:prstGeom prst="rect">
+                      <a:avLst/>
+                    </a:prstGeom>
+                  </pic:spPr>
+                </pic:pic>
+              </a:graphicData>
+            </a:graphic>
+          </wp:inline>
+        </w:drawing>
+      </w:r>
+      <w:r>
+        <w:t>7 years old.</w:t>
       </w:r>
     </w:p>
     <w:p/>
@@ -344,23 +416,29 @@
     <w:p/>
     <w:p>
       <w:r>
-        <w:t xml:space="preserve">Straight to the Point Archery is an indoor training facility </w:t>
+        <w:t xml:space="preserve">Straight to the Point Archery is an indoor training facility with 28 shooting (14 </w:t>
       </w:r>
       <w:proofErr w:type="gramStart"/>
       <w:r>
-        <w:t>with  28</w:t>
+        <w:t>-  10</w:t>
       </w:r>
       <w:proofErr w:type="gramEnd"/>
       <w:r>
-        <w:t xml:space="preserve"> shooting (14 -  10 yard lanes and 14 – 20 yard lanes) and 2 private coaching rooms. We also have access to </w:t>
+        <w:t xml:space="preserve"> yard lanes and 14 – 20 yard lanes) and 2 private coaching rooms. We also have access to </w:t>
+      </w:r>
+      <w:r>
+        <w:t xml:space="preserve">26 </w:t>
       </w:r>
       <w:proofErr w:type="gramStart"/>
       <w:r>
-        <w:t>26  additional</w:t>
+        <w:t>additional</w:t>
+      </w:r>
+      <w:r>
+        <w:t xml:space="preserve">  20</w:t>
       </w:r>
       <w:proofErr w:type="gramEnd"/>
       <w:r>
-        <w:t xml:space="preserve">  20 yard lanes  and an outdoor shooting field.  We offer several types of lessons to accommodate everyone from the </w:t>
+        <w:t xml:space="preserve"> yard lanes  and an outdoor shooting field.  We offer several types of lessons to accommodate everyone from the </w:t>
       </w:r>
       <w:proofErr w:type="gramStart"/>
       <w:r>
@@ -379,20 +457,39 @@
     </w:p>
     <w:p/>
     <w:p>
-      <w:r>
+      <w:pPr>
+        <w:rPr>
+          <w:strike/>
+        </w:rPr>
+      </w:pPr>
+      <w:r>
+        <w:rPr>
+          <w:strike/>
+        </w:rPr>
         <w:t>Straight to the Point Archery has instructors that are qualified level 1 and level 2 instructors and have met the safety requirements of the USA Archery (USAA). We teach in a positive learning environment.  Our instructors also have extensive knowledge of the most advanced archery equipment and all forms of archery from the traditional long bow to the modern compound.  Straight to the Point Archery also has specific instructors for recreational archery, competitive archery and bow hunting.</w:t>
       </w:r>
     </w:p>
     <w:p/>
     <w:p>
       <w:r>
+        <w:lastRenderedPageBreak/>
         <w:t>Straight to the Point Archery has an excellent network of contacts with the USA Archery (USAA), Washington State Archery Association (WSAA), Washington State Bow Hunters (WSB), National Field Archery Association (NFAA) and many more national and state archery associations. These partnerships allow you to feel confident in our facility and staff.</w:t>
       </w:r>
-    </w:p>
-    <w:p/>
-    <w:p>
-      <w:r>
-        <w:lastRenderedPageBreak/>
+      <w:r>
+        <w:t xml:space="preserve"> </w:t>
+      </w:r>
+    </w:p>
+    <w:p/>
+    <w:p>
+      <w:pPr>
+        <w:rPr>
+          <w:strike/>
+        </w:rPr>
+      </w:pPr>
+      <w:r>
+        <w:rPr>
+          <w:strike/>
+        </w:rPr>
         <w:t>Straight to the Point Archery’s staff has decades of experience in the archery industry. We are committed to educating you with any questions that you may have.</w:t>
       </w:r>
     </w:p>
@@ -457,44 +554,102 @@
       </w:r>
     </w:p>
     <w:p>
-      <w:r>
-        <w:tab/>
+      <w:pPr>
+        <w:rPr>
+          <w:strike/>
+        </w:rPr>
+      </w:pPr>
+      <w:r>
+        <w:tab/>
+      </w:r>
+      <w:r>
+        <w:rPr>
+          <w:strike/>
+        </w:rPr>
         <w:t>Derek Jenkins: Derek is a Washington native and an experienced outdoorsman with many years hunting, fishing, skiing, canoeing, archery, shooting and minimalistic camping. His skillful mastery of bushcraft and wilderness survival knowledge helps define his character. He enjoys handcrafting his own long bows, flint knapped primitive arrows and making custom leather products.</w:t>
       </w:r>
     </w:p>
     <w:p>
-      <w:r>
-        <w:tab/>
+      <w:pPr>
+        <w:rPr>
+          <w:strike/>
+        </w:rPr>
+      </w:pPr>
+      <w:r>
+        <w:tab/>
+      </w:r>
+      <w:r>
+        <w:rPr>
+          <w:strike/>
+        </w:rPr>
         <w:t xml:space="preserve">Amy Smith: Amy truly has a passion for archery. She comes from a long line of hunters, fisherman, and trappers of Canada. </w:t>
       </w:r>
+      <w:r>
+        <w:rPr>
+          <w:strike/>
+        </w:rPr>
+        <w:t>Amy places</w:t>
+      </w:r>
+      <w:r>
+        <w:rPr>
+          <w:strike/>
+        </w:rPr>
+        <w:t xml:space="preserve"> a strong emphasis on safety and is enthusiastic about teaching. Amy also loves </w:t>
+      </w:r>
       <w:proofErr w:type="gramStart"/>
       <w:r>
-        <w:t>Amy  places</w:t>
+        <w:rPr>
+          <w:strike/>
+        </w:rPr>
+        <w:t xml:space="preserve">fitness, </w:t>
+      </w:r>
+      <w:r>
+        <w:rPr>
+          <w:strike/>
+        </w:rPr>
+        <w:t>and</w:t>
       </w:r>
       <w:proofErr w:type="gramEnd"/>
       <w:r>
-        <w:t xml:space="preserve"> a strong emphasis on safety and is enthusiastic about teaching. Amy also loves fitness, </w:t>
-      </w:r>
-      <w:proofErr w:type="gramStart"/>
-      <w:r>
-        <w:t>and  has</w:t>
-      </w:r>
-      <w:proofErr w:type="gramEnd"/>
-      <w:r>
+        <w:rPr>
+          <w:strike/>
+        </w:rPr>
+        <w:t xml:space="preserve"> has</w:t>
+      </w:r>
+      <w:r>
+        <w:rPr>
+          <w:strike/>
+        </w:rPr>
         <w:t xml:space="preserve"> been a YMCA group exercise and personal trainer for over 18 years.</w:t>
       </w:r>
     </w:p>
     <w:p>
-      <w:r>
-        <w:tab/>
+      <w:pPr>
+        <w:rPr>
+          <w:strike/>
+        </w:rPr>
+      </w:pPr>
+      <w:r>
+        <w:tab/>
+      </w:r>
+      <w:r>
+        <w:rPr>
+          <w:strike/>
+        </w:rPr>
         <w:t xml:space="preserve">Nathan Lee: Nathan is an USA Archery Certified Level 3 NTS – Coach and has been teaching archery since 2009. He has been interested in archery since he </w:t>
       </w:r>
       <w:proofErr w:type="spellStart"/>
       <w:r>
+        <w:rPr>
+          <w:strike/>
+        </w:rPr>
         <w:t>nocked</w:t>
       </w:r>
       <w:proofErr w:type="spellEnd"/>
       <w:r>
+        <w:rPr>
+          <w:strike/>
+        </w:rPr>
         <w:t xml:space="preserve"> his first arrow while a Boy Scout at Scout camp. Nathan has many years of experience teaching people of all ages, experience gained as a Martial Arts Instructor and Studio Manager.</w:t>
       </w:r>
     </w:p>

</xml_diff>